<commit_message>
agregada memoria en pdf
</commit_message>
<xml_diff>
--- a/Práctica 1.docx
+++ b/Práctica 1.docx
@@ -358,8 +358,13 @@
     <w:sdt>
       <w:sdtPr>
         <w:rPr>
+          <w:rFonts w:eastAsiaTheme="minorHAnsi" w:cstheme="minorBidi"/>
           <w:b/>
           <w:bCs w:val="0"/>
+          <w:color w:val="auto"/>
+          <w:sz w:val="24"/>
+          <w:szCs w:val="24"/>
+          <w:lang w:val="es-ES_tradnl" w:eastAsia="en-US"/>
         </w:rPr>
         <w:id w:val="1582714497"/>
         <w:docPartObj>
@@ -369,13 +374,8 @@
       </w:sdtPr>
       <w:sdtEndPr>
         <w:rPr>
-          <w:rFonts w:eastAsiaTheme="minorHAnsi" w:cstheme="minorBidi"/>
           <w:bCs/>
           <w:noProof/>
-          <w:color w:val="auto"/>
-          <w:sz w:val="24"/>
-          <w:szCs w:val="24"/>
-          <w:lang w:val="es-ES_tradnl" w:eastAsia="en-US"/>
         </w:rPr>
       </w:sdtEndPr>
       <w:sdtContent>
@@ -429,7 +429,7 @@
             </w:rPr>
             <w:fldChar w:fldCharType="separate"/>
           </w:r>
-          <w:hyperlink w:anchor="_Toc101659280" w:history="1">
+          <w:hyperlink w:anchor="_Toc101704619" w:history="1">
             <w:r>
               <w:rPr>
                 <w:rStyle w:val="Hipervnculo"/>
@@ -456,7 +456,7 @@
                 <w:noProof/>
                 <w:webHidden/>
               </w:rPr>
-              <w:instrText xml:space="preserve"> PAGEREF _Toc101659280 \h </w:instrText>
+              <w:instrText xml:space="preserve"> PAGEREF _Toc101704619 \h </w:instrText>
             </w:r>
             <w:r>
               <w:rPr>
@@ -503,7 +503,7 @@
               <w:lang w:val="es-ES" w:eastAsia="es-ES_tradnl"/>
             </w:rPr>
           </w:pPr>
-          <w:hyperlink w:anchor="_Toc101659281" w:history="1">
+          <w:hyperlink w:anchor="_Toc101704620" w:history="1">
             <w:r>
               <w:rPr>
                 <w:rStyle w:val="Hipervnculo"/>
@@ -532,7 +532,7 @@
                 <w:noProof/>
                 <w:webHidden/>
               </w:rPr>
-              <w:instrText xml:space="preserve"> PAGEREF _Toc101659281 \h </w:instrText>
+              <w:instrText xml:space="preserve"> PAGEREF _Toc101704620 \h </w:instrText>
             </w:r>
             <w:r>
               <w:rPr>
@@ -579,7 +579,7 @@
               <w:lang w:val="es-ES" w:eastAsia="es-ES_tradnl"/>
             </w:rPr>
           </w:pPr>
-          <w:hyperlink w:anchor="_Toc101659282" w:history="1">
+          <w:hyperlink w:anchor="_Toc101704621" w:history="1">
             <w:r>
               <w:rPr>
                 <w:rStyle w:val="Hipervnculo"/>
@@ -615,7 +615,7 @@
                 <w:noProof/>
                 <w:webHidden/>
               </w:rPr>
-              <w:instrText xml:space="preserve"> PAGEREF _Toc101659282 \h </w:instrText>
+              <w:instrText xml:space="preserve"> PAGEREF _Toc101704621 \h </w:instrText>
             </w:r>
             <w:r>
               <w:rPr>
@@ -662,7 +662,7 @@
               <w:lang w:val="es-ES" w:eastAsia="es-ES_tradnl"/>
             </w:rPr>
           </w:pPr>
-          <w:hyperlink w:anchor="_Toc101659283" w:history="1">
+          <w:hyperlink w:anchor="_Toc101704622" w:history="1">
             <w:r>
               <w:rPr>
                 <w:rStyle w:val="Hipervnculo"/>
@@ -698,81 +698,7 @@
                 <w:noProof/>
                 <w:webHidden/>
               </w:rPr>
-              <w:instrText xml:space="preserve"> PAGEREF _Toc101659283 \h </w:instrText>
-            </w:r>
-            <w:r>
-              <w:rPr>
-                <w:noProof/>
-                <w:webHidden/>
-              </w:rPr>
-            </w:r>
-            <w:r>
-              <w:rPr>
-                <w:noProof/>
-                <w:webHidden/>
-              </w:rPr>
-              <w:fldChar w:fldCharType="separate"/>
-            </w:r>
-            <w:r>
-              <w:rPr>
-                <w:noProof/>
-                <w:webHidden/>
-              </w:rPr>
-              <w:t>5</w:t>
-            </w:r>
-            <w:r>
-              <w:rPr>
-                <w:noProof/>
-                <w:webHidden/>
-              </w:rPr>
-              <w:fldChar w:fldCharType="end"/>
-            </w:r>
-          </w:hyperlink>
-        </w:p>
-        <w:p>
-          <w:pPr>
-            <w:pStyle w:val="TDC1"/>
-            <w:tabs>
-              <w:tab w:val="right" w:leader="dot" w:pos="8494"/>
-            </w:tabs>
-            <w:rPr>
-              <w:rFonts w:eastAsiaTheme="minorEastAsia" w:cstheme="minorBidi"/>
-              <w:b w:val="0"/>
-              <w:bCs w:val="0"/>
-              <w:i w:val="0"/>
-              <w:iCs w:val="0"/>
-              <w:noProof/>
-              <w:lang w:val="es-ES" w:eastAsia="es-ES_tradnl"/>
-            </w:rPr>
-          </w:pPr>
-          <w:hyperlink w:anchor="_Toc101659284" w:history="1">
-            <w:r>
-              <w:rPr>
-                <w:rStyle w:val="Hipervnculo"/>
-                <w:noProof/>
-              </w:rPr>
-              <w:t>Controladores:</w:t>
-            </w:r>
-            <w:r>
-              <w:rPr>
-                <w:noProof/>
-                <w:webHidden/>
-              </w:rPr>
-              <w:tab/>
-            </w:r>
-            <w:r>
-              <w:rPr>
-                <w:noProof/>
-                <w:webHidden/>
-              </w:rPr>
-              <w:fldChar w:fldCharType="begin"/>
-            </w:r>
-            <w:r>
-              <w:rPr>
-                <w:noProof/>
-                <w:webHidden/>
-              </w:rPr>
-              <w:instrText xml:space="preserve"> PAGEREF _Toc101659284 \h </w:instrText>
+              <w:instrText xml:space="preserve"> PAGEREF _Toc101704622 \h </w:instrText>
             </w:r>
             <w:r>
               <w:rPr>
@@ -804,6 +730,228 @@
           </w:hyperlink>
         </w:p>
         <w:p>
+          <w:pPr>
+            <w:pStyle w:val="TDC1"/>
+            <w:tabs>
+              <w:tab w:val="right" w:leader="dot" w:pos="8494"/>
+            </w:tabs>
+            <w:rPr>
+              <w:rFonts w:eastAsiaTheme="minorEastAsia" w:cstheme="minorBidi"/>
+              <w:b w:val="0"/>
+              <w:bCs w:val="0"/>
+              <w:i w:val="0"/>
+              <w:iCs w:val="0"/>
+              <w:noProof/>
+              <w:lang w:val="es-ES" w:eastAsia="es-ES_tradnl"/>
+            </w:rPr>
+          </w:pPr>
+          <w:hyperlink w:anchor="_Toc101704623" w:history="1">
+            <w:r>
+              <w:rPr>
+                <w:rStyle w:val="Hipervnculo"/>
+                <w:noProof/>
+              </w:rPr>
+              <w:t>Controladores:</w:t>
+            </w:r>
+            <w:r>
+              <w:rPr>
+                <w:noProof/>
+                <w:webHidden/>
+              </w:rPr>
+              <w:tab/>
+            </w:r>
+            <w:r>
+              <w:rPr>
+                <w:noProof/>
+                <w:webHidden/>
+              </w:rPr>
+              <w:fldChar w:fldCharType="begin"/>
+            </w:r>
+            <w:r>
+              <w:rPr>
+                <w:noProof/>
+                <w:webHidden/>
+              </w:rPr>
+              <w:instrText xml:space="preserve"> PAGEREF _Toc101704623 \h </w:instrText>
+            </w:r>
+            <w:r>
+              <w:rPr>
+                <w:noProof/>
+                <w:webHidden/>
+              </w:rPr>
+            </w:r>
+            <w:r>
+              <w:rPr>
+                <w:noProof/>
+                <w:webHidden/>
+              </w:rPr>
+              <w:fldChar w:fldCharType="separate"/>
+            </w:r>
+            <w:r>
+              <w:rPr>
+                <w:noProof/>
+                <w:webHidden/>
+              </w:rPr>
+              <w:t>6</w:t>
+            </w:r>
+            <w:r>
+              <w:rPr>
+                <w:noProof/>
+                <w:webHidden/>
+              </w:rPr>
+              <w:fldChar w:fldCharType="end"/>
+            </w:r>
+          </w:hyperlink>
+        </w:p>
+        <w:p>
+          <w:pPr>
+            <w:pStyle w:val="TDC1"/>
+            <w:tabs>
+              <w:tab w:val="right" w:leader="dot" w:pos="8494"/>
+            </w:tabs>
+            <w:rPr>
+              <w:rFonts w:eastAsiaTheme="minorEastAsia" w:cstheme="minorBidi"/>
+              <w:b w:val="0"/>
+              <w:bCs w:val="0"/>
+              <w:i w:val="0"/>
+              <w:iCs w:val="0"/>
+              <w:noProof/>
+              <w:lang w:val="es-ES" w:eastAsia="es-ES_tradnl"/>
+            </w:rPr>
+          </w:pPr>
+          <w:hyperlink w:anchor="_Toc101704624" w:history="1">
+            <w:r>
+              <w:rPr>
+                <w:rStyle w:val="Hipervnculo"/>
+                <w:noProof/>
+              </w:rPr>
+              <w:t>Modelo – Vista - Controlador:</w:t>
+            </w:r>
+            <w:r>
+              <w:rPr>
+                <w:noProof/>
+                <w:webHidden/>
+              </w:rPr>
+              <w:tab/>
+            </w:r>
+            <w:r>
+              <w:rPr>
+                <w:noProof/>
+                <w:webHidden/>
+              </w:rPr>
+              <w:fldChar w:fldCharType="begin"/>
+            </w:r>
+            <w:r>
+              <w:rPr>
+                <w:noProof/>
+                <w:webHidden/>
+              </w:rPr>
+              <w:instrText xml:space="preserve"> PAGEREF _Toc101704624 \h </w:instrText>
+            </w:r>
+            <w:r>
+              <w:rPr>
+                <w:noProof/>
+                <w:webHidden/>
+              </w:rPr>
+            </w:r>
+            <w:r>
+              <w:rPr>
+                <w:noProof/>
+                <w:webHidden/>
+              </w:rPr>
+              <w:fldChar w:fldCharType="separate"/>
+            </w:r>
+            <w:r>
+              <w:rPr>
+                <w:noProof/>
+                <w:webHidden/>
+              </w:rPr>
+              <w:t>7</w:t>
+            </w:r>
+            <w:r>
+              <w:rPr>
+                <w:noProof/>
+                <w:webHidden/>
+              </w:rPr>
+              <w:fldChar w:fldCharType="end"/>
+            </w:r>
+          </w:hyperlink>
+        </w:p>
+        <w:p>
+          <w:pPr>
+            <w:pStyle w:val="TDC1"/>
+            <w:tabs>
+              <w:tab w:val="right" w:leader="dot" w:pos="8494"/>
+            </w:tabs>
+            <w:rPr>
+              <w:rFonts w:eastAsiaTheme="minorEastAsia" w:cstheme="minorBidi"/>
+              <w:b w:val="0"/>
+              <w:bCs w:val="0"/>
+              <w:i w:val="0"/>
+              <w:iCs w:val="0"/>
+              <w:noProof/>
+              <w:lang w:val="es-ES" w:eastAsia="es-ES_tradnl"/>
+            </w:rPr>
+          </w:pPr>
+          <w:hyperlink w:anchor="_Toc101704625" w:history="1">
+            <w:r>
+              <w:rPr>
+                <w:rStyle w:val="Hipervnculo"/>
+                <w:noProof/>
+              </w:rPr>
+              <w:t>Modelo Conceptual Base de Datos:</w:t>
+            </w:r>
+            <w:r>
+              <w:rPr>
+                <w:noProof/>
+                <w:webHidden/>
+              </w:rPr>
+              <w:tab/>
+            </w:r>
+            <w:r>
+              <w:rPr>
+                <w:noProof/>
+                <w:webHidden/>
+              </w:rPr>
+              <w:fldChar w:fldCharType="begin"/>
+            </w:r>
+            <w:r>
+              <w:rPr>
+                <w:noProof/>
+                <w:webHidden/>
+              </w:rPr>
+              <w:instrText xml:space="preserve"> PAGEREF _Toc101704625 \h </w:instrText>
+            </w:r>
+            <w:r>
+              <w:rPr>
+                <w:noProof/>
+                <w:webHidden/>
+              </w:rPr>
+            </w:r>
+            <w:r>
+              <w:rPr>
+                <w:noProof/>
+                <w:webHidden/>
+              </w:rPr>
+              <w:fldChar w:fldCharType="separate"/>
+            </w:r>
+            <w:r>
+              <w:rPr>
+                <w:noProof/>
+                <w:webHidden/>
+              </w:rPr>
+              <w:t>11</w:t>
+            </w:r>
+            <w:r>
+              <w:rPr>
+                <w:noProof/>
+                <w:webHidden/>
+              </w:rPr>
+              <w:fldChar w:fldCharType="end"/>
+            </w:r>
+          </w:hyperlink>
+        </w:p>
+        <w:p>
           <w:r>
             <w:rPr>
               <w:b/>
@@ -1075,7 +1223,7 @@
       <w:pPr>
         <w:pStyle w:val="Ttulo1"/>
       </w:pPr>
-      <w:bookmarkStart w:id="0" w:name="_Toc101659280"/>
+      <w:bookmarkStart w:id="0" w:name="_Toc101704619"/>
       <w:r>
         <w:t>Resumen</w:t>
       </w:r>
@@ -1440,78 +1588,202 @@
           <w:szCs w:val="28"/>
         </w:rPr>
       </w:pPr>
-    </w:p>
-    <w:p>
-      <w:pPr>
-        <w:rPr>
-          <w:sz w:val="28"/>
-          <w:szCs w:val="28"/>
-        </w:rPr>
-      </w:pPr>
-    </w:p>
-    <w:p>
-      <w:pPr>
-        <w:rPr>
-          <w:sz w:val="28"/>
-          <w:szCs w:val="28"/>
-        </w:rPr>
-      </w:pPr>
-    </w:p>
-    <w:p>
-      <w:pPr>
-        <w:rPr>
-          <w:sz w:val="28"/>
-          <w:szCs w:val="28"/>
-        </w:rPr>
-      </w:pPr>
-    </w:p>
-    <w:p>
-      <w:pPr>
-        <w:rPr>
-          <w:sz w:val="28"/>
-          <w:szCs w:val="28"/>
-        </w:rPr>
-      </w:pPr>
-    </w:p>
-    <w:p>
-      <w:pPr>
-        <w:rPr>
-          <w:sz w:val="28"/>
-          <w:szCs w:val="28"/>
-        </w:rPr>
-      </w:pPr>
-    </w:p>
-    <w:p>
-      <w:pPr>
-        <w:rPr>
-          <w:sz w:val="28"/>
-          <w:szCs w:val="28"/>
-        </w:rPr>
-      </w:pPr>
-    </w:p>
-    <w:p>
-      <w:pPr>
-        <w:rPr>
-          <w:sz w:val="28"/>
-          <w:szCs w:val="28"/>
-        </w:rPr>
-      </w:pPr>
-    </w:p>
-    <w:p>
-      <w:pPr>
-        <w:rPr>
-          <w:sz w:val="28"/>
-          <w:szCs w:val="28"/>
-        </w:rPr>
-      </w:pPr>
-    </w:p>
-    <w:p>
-      <w:pPr>
-        <w:rPr>
-          <w:sz w:val="28"/>
-          <w:szCs w:val="28"/>
-        </w:rPr>
-      </w:pPr>
+      <w:r>
+        <w:rPr>
+          <w:sz w:val="28"/>
+          <w:szCs w:val="28"/>
+        </w:rPr>
+        <w:t>Comentario Adicional:</w:t>
+      </w:r>
+    </w:p>
+    <w:p>
+      <w:pPr>
+        <w:rPr>
+          <w:sz w:val="28"/>
+          <w:szCs w:val="28"/>
+        </w:rPr>
+      </w:pPr>
+    </w:p>
+    <w:p>
+      <w:pPr>
+        <w:rPr>
+          <w:sz w:val="28"/>
+          <w:szCs w:val="28"/>
+        </w:rPr>
+      </w:pPr>
+      <w:r>
+        <w:rPr>
+          <w:sz w:val="28"/>
+          <w:szCs w:val="28"/>
+        </w:rPr>
+        <w:t xml:space="preserve">La aplicación </w:t>
+      </w:r>
+      <w:proofErr w:type="spellStart"/>
+      <w:r>
+        <w:rPr>
+          <w:sz w:val="28"/>
+          <w:szCs w:val="28"/>
+        </w:rPr>
+        <w:t>biciUrjc</w:t>
+      </w:r>
+      <w:proofErr w:type="spellEnd"/>
+      <w:r>
+        <w:rPr>
+          <w:sz w:val="28"/>
+          <w:szCs w:val="28"/>
+        </w:rPr>
+        <w:t xml:space="preserve"> la hemos subido a un Ubuntu Server en .</w:t>
+      </w:r>
+      <w:proofErr w:type="spellStart"/>
+      <w:r>
+        <w:rPr>
+          <w:sz w:val="28"/>
+          <w:szCs w:val="28"/>
+        </w:rPr>
+        <w:t>jar</w:t>
+      </w:r>
+      <w:proofErr w:type="spellEnd"/>
+      <w:r>
+        <w:rPr>
+          <w:sz w:val="28"/>
+          <w:szCs w:val="28"/>
+        </w:rPr>
+        <w:t xml:space="preserve"> y </w:t>
+      </w:r>
+      <w:proofErr w:type="spellStart"/>
+      <w:r>
+        <w:rPr>
+          <w:sz w:val="28"/>
+          <w:szCs w:val="28"/>
+        </w:rPr>
+        <w:t>redireccionado</w:t>
+      </w:r>
+      <w:proofErr w:type="spellEnd"/>
+      <w:r>
+        <w:rPr>
+          <w:sz w:val="28"/>
+          <w:szCs w:val="28"/>
+        </w:rPr>
+        <w:t xml:space="preserve"> a una </w:t>
+      </w:r>
+      <w:proofErr w:type="spellStart"/>
+      <w:r>
+        <w:rPr>
+          <w:sz w:val="28"/>
+          <w:szCs w:val="28"/>
+        </w:rPr>
+        <w:t>url</w:t>
+      </w:r>
+      <w:proofErr w:type="spellEnd"/>
+      <w:r>
+        <w:rPr>
+          <w:sz w:val="28"/>
+          <w:szCs w:val="28"/>
+        </w:rPr>
+        <w:t xml:space="preserve">. La </w:t>
+      </w:r>
+      <w:r>
+        <w:rPr>
+          <w:sz w:val="28"/>
+          <w:szCs w:val="28"/>
+        </w:rPr>
+        <w:t>aplicación</w:t>
+      </w:r>
+      <w:r>
+        <w:rPr>
+          <w:sz w:val="28"/>
+          <w:szCs w:val="28"/>
+        </w:rPr>
+        <w:t xml:space="preserve"> se puede encontrar introduciendo en un navegador … </w:t>
+      </w:r>
+      <w:hyperlink r:id="rId9" w:history="1">
+        <w:r>
+          <w:rPr>
+            <w:rStyle w:val="Hipervnculo"/>
+            <w:sz w:val="28"/>
+            <w:szCs w:val="28"/>
+          </w:rPr>
+          <w:t>http://www.raulro</w:t>
+        </w:r>
+        <w:r>
+          <w:rPr>
+            <w:rStyle w:val="Hipervnculo"/>
+            <w:sz w:val="28"/>
+            <w:szCs w:val="28"/>
+          </w:rPr>
+          <w:t>d</w:t>
+        </w:r>
+        <w:r>
+          <w:rPr>
+            <w:rStyle w:val="Hipervnculo"/>
+            <w:sz w:val="28"/>
+            <w:szCs w:val="28"/>
+          </w:rPr>
+          <w:t>ri</w:t>
+        </w:r>
+        <w:r>
+          <w:rPr>
+            <w:rStyle w:val="Hipervnculo"/>
+            <w:sz w:val="28"/>
+            <w:szCs w:val="28"/>
+          </w:rPr>
+          <w:t>g</w:t>
+        </w:r>
+        <w:r>
+          <w:rPr>
+            <w:rStyle w:val="Hipervnculo"/>
+            <w:sz w:val="28"/>
+            <w:szCs w:val="28"/>
+          </w:rPr>
+          <w:t>uezlr.es/</w:t>
+        </w:r>
+      </w:hyperlink>
+      <w:r>
+        <w:rPr>
+          <w:sz w:val="28"/>
+          <w:szCs w:val="28"/>
+        </w:rPr>
+        <w:t xml:space="preserve"> </w:t>
+      </w:r>
+    </w:p>
+    <w:p>
+      <w:pPr>
+        <w:rPr>
+          <w:sz w:val="28"/>
+          <w:szCs w:val="28"/>
+        </w:rPr>
+      </w:pPr>
+    </w:p>
+    <w:p>
+      <w:pPr>
+        <w:rPr>
+          <w:sz w:val="28"/>
+          <w:szCs w:val="28"/>
+        </w:rPr>
+      </w:pPr>
+      <w:r>
+        <w:rPr>
+          <w:sz w:val="28"/>
+          <w:szCs w:val="28"/>
+        </w:rPr>
+        <w:t xml:space="preserve">La aplicación esta hecha en java 17 y comprobado en un navegador Chrome con </w:t>
+      </w:r>
+      <w:proofErr w:type="gramStart"/>
+      <w:r>
+        <w:rPr>
+          <w:sz w:val="28"/>
+          <w:szCs w:val="28"/>
+        </w:rPr>
+        <w:t>Zoom</w:t>
+      </w:r>
+      <w:proofErr w:type="gramEnd"/>
+      <w:r>
+        <w:rPr>
+          <w:sz w:val="28"/>
+          <w:szCs w:val="28"/>
+        </w:rPr>
+        <w:t xml:space="preserve"> al 100%.</w:t>
+      </w:r>
     </w:p>
     <w:p>
       <w:pPr>
@@ -1589,7 +1861,7 @@
       <w:pPr>
         <w:pStyle w:val="Ttulo"/>
       </w:pPr>
-      <w:bookmarkStart w:id="1" w:name="_Toc101659281"/>
+      <w:bookmarkStart w:id="1" w:name="_Toc101704620"/>
       <w:r>
         <w:rPr>
           <w:rStyle w:val="Ttulo1Car"/>
@@ -2274,7 +2546,7 @@
           <w:szCs w:val="36"/>
         </w:rPr>
       </w:pPr>
-      <w:bookmarkStart w:id="2" w:name="_Toc101659282"/>
+      <w:bookmarkStart w:id="2" w:name="_Toc101704621"/>
       <w:r>
         <w:rPr>
           <w:rStyle w:val="TtuloCar"/>
@@ -2634,21 +2906,7 @@
           <w:sz w:val="28"/>
           <w:szCs w:val="28"/>
         </w:rPr>
-        <w:t xml:space="preserve"> de </w:t>
-      </w:r>
-      <w:r>
-        <w:rPr>
-          <w:sz w:val="28"/>
-          <w:szCs w:val="28"/>
-        </w:rPr>
-        <w:t xml:space="preserve">coordenadas y </w:t>
-      </w:r>
-      <w:r>
-        <w:rPr>
-          <w:sz w:val="28"/>
-          <w:szCs w:val="28"/>
-        </w:rPr>
-        <w:t xml:space="preserve">estado </w:t>
+        <w:t xml:space="preserve"> de coordenadas y estado </w:t>
       </w:r>
       <w:proofErr w:type="spellStart"/>
       <w:r>
@@ -2664,14 +2922,7 @@
           <w:sz w:val="28"/>
           <w:szCs w:val="28"/>
         </w:rPr>
-        <w:t xml:space="preserve"> Id</w:t>
-      </w:r>
-      <w:r>
-        <w:rPr>
-          <w:sz w:val="28"/>
-          <w:szCs w:val="28"/>
-        </w:rPr>
-        <w:t>.</w:t>
+        <w:t xml:space="preserve"> Id.</w:t>
       </w:r>
     </w:p>
     <w:p>
@@ -2703,23 +2954,15 @@
           <w:szCs w:val="28"/>
           <w:u w:val="single"/>
         </w:rPr>
-        <w:t>Repo</w:t>
-      </w:r>
+        <w:t>RepoBicicletas</w:t>
+      </w:r>
+      <w:proofErr w:type="spellEnd"/>
       <w:r>
         <w:rPr>
           <w:sz w:val="28"/>
           <w:szCs w:val="28"/>
           <w:u w:val="single"/>
         </w:rPr>
-        <w:t>Bicicletas</w:t>
-      </w:r>
-      <w:proofErr w:type="spellEnd"/>
-      <w:r>
-        <w:rPr>
-          <w:sz w:val="28"/>
-          <w:szCs w:val="28"/>
-          <w:u w:val="single"/>
-        </w:rPr>
         <w:t>:</w:t>
       </w:r>
       <w:r>
@@ -2767,14 +3010,7 @@
           <w:sz w:val="28"/>
           <w:szCs w:val="28"/>
         </w:rPr>
-        <w:t>Bicicleta</w:t>
-      </w:r>
-      <w:r>
-        <w:rPr>
-          <w:sz w:val="28"/>
-          <w:szCs w:val="28"/>
-        </w:rPr>
-        <w:t>,Long</w:t>
+        <w:t>Bicicleta,Long</w:t>
       </w:r>
       <w:proofErr w:type="spellEnd"/>
       <w:r>
@@ -2970,7 +3206,7 @@
           <w:szCs w:val="36"/>
         </w:rPr>
       </w:pPr>
-      <w:bookmarkStart w:id="3" w:name="_Toc101659283"/>
+      <w:bookmarkStart w:id="3" w:name="_Toc101704622"/>
       <w:proofErr w:type="spellStart"/>
       <w:r>
         <w:rPr>
@@ -3141,12 +3377,12 @@
       <w:pPr>
         <w:pStyle w:val="Ttulo1"/>
       </w:pPr>
-      <w:bookmarkStart w:id="4" w:name="_Toc101659284"/>
     </w:p>
     <w:p>
       <w:pPr>
         <w:pStyle w:val="Ttulo1"/>
       </w:pPr>
+      <w:bookmarkStart w:id="4" w:name="_Toc101704623"/>
       <w:r>
         <w:t>Controladores:</w:t>
       </w:r>
@@ -3563,14 +3799,7 @@
           <w:sz w:val="28"/>
           <w:szCs w:val="28"/>
         </w:rPr>
-        <w:t xml:space="preserve"> </w:t>
-      </w:r>
-      <w:r>
-        <w:rPr>
-          <w:sz w:val="28"/>
-          <w:szCs w:val="28"/>
-        </w:rPr>
-        <w:t xml:space="preserve">Hace los </w:t>
+        <w:t xml:space="preserve"> Hace los </w:t>
       </w:r>
       <w:proofErr w:type="spellStart"/>
       <w:r>
@@ -3732,6 +3961,96 @@
         <w:t xml:space="preserve"> para que la clave primaria de la estación sea la clave foránea de bicis.</w:t>
       </w:r>
     </w:p>
+    <w:p>
+      <w:pPr>
+        <w:pStyle w:val="Prrafodelista"/>
+        <w:rPr>
+          <w:sz w:val="28"/>
+          <w:szCs w:val="28"/>
+        </w:rPr>
+      </w:pPr>
+    </w:p>
+    <w:p>
+      <w:pPr>
+        <w:pStyle w:val="Prrafodelista"/>
+        <w:rPr>
+          <w:sz w:val="28"/>
+          <w:szCs w:val="28"/>
+        </w:rPr>
+      </w:pPr>
+    </w:p>
+    <w:p>
+      <w:pPr>
+        <w:pStyle w:val="Prrafodelista"/>
+        <w:rPr>
+          <w:sz w:val="28"/>
+          <w:szCs w:val="28"/>
+        </w:rPr>
+      </w:pPr>
+    </w:p>
+    <w:p>
+      <w:pPr>
+        <w:pStyle w:val="Prrafodelista"/>
+        <w:rPr>
+          <w:sz w:val="28"/>
+          <w:szCs w:val="28"/>
+        </w:rPr>
+      </w:pPr>
+    </w:p>
+    <w:p>
+      <w:pPr>
+        <w:pStyle w:val="Prrafodelista"/>
+        <w:rPr>
+          <w:sz w:val="28"/>
+          <w:szCs w:val="28"/>
+        </w:rPr>
+      </w:pPr>
+    </w:p>
+    <w:p>
+      <w:pPr>
+        <w:pStyle w:val="Ttulo1"/>
+      </w:pPr>
+      <w:bookmarkStart w:id="5" w:name="_Toc101704624"/>
+      <w:r>
+        <w:t>Modelo – Vista - Controlador</w:t>
+      </w:r>
+      <w:r>
+        <w:t>:</w:t>
+      </w:r>
+      <w:bookmarkEnd w:id="5"/>
+    </w:p>
+    <w:p>
+      <w:pPr>
+        <w:rPr>
+          <w:sz w:val="28"/>
+          <w:szCs w:val="28"/>
+        </w:rPr>
+      </w:pPr>
+    </w:p>
+    <w:p>
+      <w:pPr>
+        <w:rPr>
+          <w:sz w:val="28"/>
+          <w:szCs w:val="28"/>
+        </w:rPr>
+      </w:pPr>
+    </w:p>
+    <w:p>
+      <w:pPr>
+        <w:rPr>
+          <w:sz w:val="28"/>
+          <w:szCs w:val="28"/>
+        </w:rPr>
+      </w:pPr>
+    </w:p>
+    <w:p>
+      <w:pPr>
+        <w:rPr>
+          <w:sz w:val="28"/>
+          <w:szCs w:val="28"/>
+        </w:rPr>
+      </w:pPr>
+    </w:p>
     <w:p/>
     <w:p>
       <w:pPr>
@@ -3740,10 +4059,540 @@
           <w:szCs w:val="28"/>
         </w:rPr>
       </w:pPr>
+      <w:r>
+        <w:rPr>
+          <w:noProof/>
+          <w:sz w:val="28"/>
+          <w:szCs w:val="28"/>
+        </w:rPr>
+        <w:drawing>
+          <wp:inline distT="0" distB="0" distL="0" distR="0" wp14:anchorId="5342C8A6" wp14:editId="13EC0B7A">
+            <wp:extent cx="5739319" cy="4790415"/>
+            <wp:effectExtent l="0" t="0" r="1270" b="0"/>
+            <wp:docPr id="1" name="Imagen 1" descr="Diagrama&#10;&#10;Descripción generada automáticamente"/>
+            <wp:cNvGraphicFramePr>
+              <a:graphicFrameLocks xmlns:a="http://schemas.openxmlformats.org/drawingml/2006/main" noChangeAspect="1"/>
+            </wp:cNvGraphicFramePr>
+            <a:graphic xmlns:a="http://schemas.openxmlformats.org/drawingml/2006/main">
+              <a:graphicData uri="http://schemas.openxmlformats.org/drawingml/2006/picture">
+                <pic:pic xmlns:pic="http://schemas.openxmlformats.org/drawingml/2006/picture">
+                  <pic:nvPicPr>
+                    <pic:cNvPr id="1" name="Imagen 1" descr="Diagrama&#10;&#10;Descripción generada automáticamente"/>
+                    <pic:cNvPicPr/>
+                  </pic:nvPicPr>
+                  <pic:blipFill>
+                    <a:blip r:embed="rId10" cstate="print">
+                      <a:extLst>
+                        <a:ext uri="{28A0092B-C50C-407E-A947-70E740481C1C}">
+                          <a14:useLocalDpi xmlns:a14="http://schemas.microsoft.com/office/drawing/2010/main" val="0"/>
+                        </a:ext>
+                      </a:extLst>
+                    </a:blip>
+                    <a:stretch>
+                      <a:fillRect/>
+                    </a:stretch>
+                  </pic:blipFill>
+                  <pic:spPr>
+                    <a:xfrm>
+                      <a:off x="0" y="0"/>
+                      <a:ext cx="5750503" cy="4799750"/>
+                    </a:xfrm>
+                    <a:prstGeom prst="rect">
+                      <a:avLst/>
+                    </a:prstGeom>
+                  </pic:spPr>
+                </pic:pic>
+              </a:graphicData>
+            </a:graphic>
+          </wp:inline>
+        </w:drawing>
+      </w:r>
+    </w:p>
+    <w:p>
+      <w:pPr>
+        <w:rPr>
+          <w:sz w:val="28"/>
+          <w:szCs w:val="28"/>
+        </w:rPr>
+      </w:pPr>
+    </w:p>
+    <w:p>
+      <w:pPr>
+        <w:rPr>
+          <w:sz w:val="28"/>
+          <w:szCs w:val="28"/>
+        </w:rPr>
+      </w:pPr>
+    </w:p>
+    <w:p>
+      <w:pPr>
+        <w:rPr>
+          <w:sz w:val="28"/>
+          <w:szCs w:val="28"/>
+        </w:rPr>
+      </w:pPr>
+    </w:p>
+    <w:p>
+      <w:pPr>
+        <w:rPr>
+          <w:sz w:val="28"/>
+          <w:szCs w:val="28"/>
+        </w:rPr>
+      </w:pPr>
+    </w:p>
+    <w:p>
+      <w:pPr>
+        <w:rPr>
+          <w:sz w:val="28"/>
+          <w:szCs w:val="28"/>
+        </w:rPr>
+      </w:pPr>
+    </w:p>
+    <w:p>
+      <w:pPr>
+        <w:rPr>
+          <w:sz w:val="28"/>
+          <w:szCs w:val="28"/>
+        </w:rPr>
+      </w:pPr>
+    </w:p>
+    <w:p>
+      <w:pPr>
+        <w:rPr>
+          <w:sz w:val="28"/>
+          <w:szCs w:val="28"/>
+        </w:rPr>
+      </w:pPr>
+    </w:p>
+    <w:p>
+      <w:pPr>
+        <w:rPr>
+          <w:sz w:val="28"/>
+          <w:szCs w:val="28"/>
+        </w:rPr>
+      </w:pPr>
+    </w:p>
+    <w:p>
+      <w:pPr>
+        <w:rPr>
+          <w:sz w:val="28"/>
+          <w:szCs w:val="28"/>
+        </w:rPr>
+      </w:pPr>
+    </w:p>
+    <w:p>
+      <w:pPr>
+        <w:rPr>
+          <w:sz w:val="28"/>
+          <w:szCs w:val="28"/>
+        </w:rPr>
+      </w:pPr>
+    </w:p>
+    <w:p>
+      <w:pPr>
+        <w:rPr>
+          <w:sz w:val="28"/>
+          <w:szCs w:val="28"/>
+        </w:rPr>
+      </w:pPr>
+    </w:p>
+    <w:p>
+      <w:pPr>
+        <w:rPr>
+          <w:sz w:val="28"/>
+          <w:szCs w:val="28"/>
+        </w:rPr>
+      </w:pPr>
+    </w:p>
+    <w:p>
+      <w:pPr>
+        <w:rPr>
+          <w:sz w:val="28"/>
+          <w:szCs w:val="28"/>
+        </w:rPr>
+      </w:pPr>
+    </w:p>
+    <w:p>
+      <w:pPr>
+        <w:rPr>
+          <w:sz w:val="28"/>
+          <w:szCs w:val="28"/>
+        </w:rPr>
+      </w:pPr>
+      <w:r>
+        <w:rPr>
+          <w:noProof/>
+          <w:sz w:val="28"/>
+          <w:szCs w:val="28"/>
+        </w:rPr>
+        <w:drawing>
+          <wp:inline distT="0" distB="0" distL="0" distR="0" wp14:anchorId="3501168D" wp14:editId="3010222D">
+            <wp:extent cx="5969000" cy="5203923"/>
+            <wp:effectExtent l="0" t="0" r="0" b="3175"/>
+            <wp:docPr id="4" name="Imagen 4" descr="Diagrama&#10;&#10;Descripción generada automáticamente"/>
+            <wp:cNvGraphicFramePr>
+              <a:graphicFrameLocks xmlns:a="http://schemas.openxmlformats.org/drawingml/2006/main" noChangeAspect="1"/>
+            </wp:cNvGraphicFramePr>
+            <a:graphic xmlns:a="http://schemas.openxmlformats.org/drawingml/2006/main">
+              <a:graphicData uri="http://schemas.openxmlformats.org/drawingml/2006/picture">
+                <pic:pic xmlns:pic="http://schemas.openxmlformats.org/drawingml/2006/picture">
+                  <pic:nvPicPr>
+                    <pic:cNvPr id="4" name="Imagen 4" descr="Diagrama&#10;&#10;Descripción generada automáticamente"/>
+                    <pic:cNvPicPr/>
+                  </pic:nvPicPr>
+                  <pic:blipFill>
+                    <a:blip r:embed="rId11" cstate="print">
+                      <a:extLst>
+                        <a:ext uri="{28A0092B-C50C-407E-A947-70E740481C1C}">
+                          <a14:useLocalDpi xmlns:a14="http://schemas.microsoft.com/office/drawing/2010/main" val="0"/>
+                        </a:ext>
+                      </a:extLst>
+                    </a:blip>
+                    <a:stretch>
+                      <a:fillRect/>
+                    </a:stretch>
+                  </pic:blipFill>
+                  <pic:spPr>
+                    <a:xfrm>
+                      <a:off x="0" y="0"/>
+                      <a:ext cx="5983970" cy="5216974"/>
+                    </a:xfrm>
+                    <a:prstGeom prst="rect">
+                      <a:avLst/>
+                    </a:prstGeom>
+                  </pic:spPr>
+                </pic:pic>
+              </a:graphicData>
+            </a:graphic>
+          </wp:inline>
+        </w:drawing>
+      </w:r>
+    </w:p>
+    <w:p>
+      <w:pPr>
+        <w:rPr>
+          <w:sz w:val="28"/>
+          <w:szCs w:val="28"/>
+        </w:rPr>
+      </w:pPr>
+    </w:p>
+    <w:p>
+      <w:pPr>
+        <w:rPr>
+          <w:sz w:val="28"/>
+          <w:szCs w:val="28"/>
+        </w:rPr>
+      </w:pPr>
+    </w:p>
+    <w:p>
+      <w:pPr>
+        <w:rPr>
+          <w:sz w:val="28"/>
+          <w:szCs w:val="28"/>
+        </w:rPr>
+      </w:pPr>
+    </w:p>
+    <w:p>
+      <w:pPr>
+        <w:rPr>
+          <w:sz w:val="28"/>
+          <w:szCs w:val="28"/>
+        </w:rPr>
+      </w:pPr>
+    </w:p>
+    <w:p>
+      <w:pPr>
+        <w:rPr>
+          <w:sz w:val="28"/>
+          <w:szCs w:val="28"/>
+        </w:rPr>
+      </w:pPr>
+    </w:p>
+    <w:p>
+      <w:pPr>
+        <w:rPr>
+          <w:sz w:val="28"/>
+          <w:szCs w:val="28"/>
+        </w:rPr>
+      </w:pPr>
+    </w:p>
+    <w:p>
+      <w:pPr>
+        <w:rPr>
+          <w:sz w:val="28"/>
+          <w:szCs w:val="28"/>
+        </w:rPr>
+      </w:pPr>
+    </w:p>
+    <w:p>
+      <w:pPr>
+        <w:rPr>
+          <w:sz w:val="28"/>
+          <w:szCs w:val="28"/>
+        </w:rPr>
+      </w:pPr>
+    </w:p>
+    <w:p>
+      <w:pPr>
+        <w:rPr>
+          <w:sz w:val="28"/>
+          <w:szCs w:val="28"/>
+        </w:rPr>
+      </w:pPr>
+    </w:p>
+    <w:p>
+      <w:pPr>
+        <w:rPr>
+          <w:sz w:val="28"/>
+          <w:szCs w:val="28"/>
+        </w:rPr>
+      </w:pPr>
+    </w:p>
+    <w:p>
+      <w:pPr>
+        <w:rPr>
+          <w:sz w:val="28"/>
+          <w:szCs w:val="28"/>
+        </w:rPr>
+      </w:pPr>
+    </w:p>
+    <w:p>
+      <w:pPr>
+        <w:rPr>
+          <w:sz w:val="28"/>
+          <w:szCs w:val="28"/>
+        </w:rPr>
+      </w:pPr>
+    </w:p>
+    <w:p>
+      <w:pPr>
+        <w:rPr>
+          <w:sz w:val="28"/>
+          <w:szCs w:val="28"/>
+        </w:rPr>
+      </w:pPr>
+    </w:p>
+    <w:p>
+      <w:pPr>
+        <w:rPr>
+          <w:sz w:val="28"/>
+          <w:szCs w:val="28"/>
+        </w:rPr>
+      </w:pPr>
+    </w:p>
+    <w:p>
+      <w:pPr>
+        <w:rPr>
+          <w:sz w:val="28"/>
+          <w:szCs w:val="28"/>
+        </w:rPr>
+      </w:pPr>
+      <w:r>
+        <w:rPr>
+          <w:noProof/>
+          <w:sz w:val="28"/>
+          <w:szCs w:val="28"/>
+        </w:rPr>
+        <w:drawing>
+          <wp:inline distT="0" distB="0" distL="0" distR="0" wp14:anchorId="4CC87CAA" wp14:editId="43826623">
+            <wp:extent cx="5999018" cy="7854312"/>
+            <wp:effectExtent l="0" t="0" r="0" b="0"/>
+            <wp:docPr id="5" name="Imagen 5" descr="Diagrama&#10;&#10;Descripción generada automáticamente"/>
+            <wp:cNvGraphicFramePr>
+              <a:graphicFrameLocks xmlns:a="http://schemas.openxmlformats.org/drawingml/2006/main" noChangeAspect="1"/>
+            </wp:cNvGraphicFramePr>
+            <a:graphic xmlns:a="http://schemas.openxmlformats.org/drawingml/2006/main">
+              <a:graphicData uri="http://schemas.openxmlformats.org/drawingml/2006/picture">
+                <pic:pic xmlns:pic="http://schemas.openxmlformats.org/drawingml/2006/picture">
+                  <pic:nvPicPr>
+                    <pic:cNvPr id="5" name="Imagen 5" descr="Diagrama&#10;&#10;Descripción generada automáticamente"/>
+                    <pic:cNvPicPr/>
+                  </pic:nvPicPr>
+                  <pic:blipFill>
+                    <a:blip r:embed="rId12">
+                      <a:extLst>
+                        <a:ext uri="{28A0092B-C50C-407E-A947-70E740481C1C}">
+                          <a14:useLocalDpi xmlns:a14="http://schemas.microsoft.com/office/drawing/2010/main" val="0"/>
+                        </a:ext>
+                      </a:extLst>
+                    </a:blip>
+                    <a:stretch>
+                      <a:fillRect/>
+                    </a:stretch>
+                  </pic:blipFill>
+                  <pic:spPr>
+                    <a:xfrm>
+                      <a:off x="0" y="0"/>
+                      <a:ext cx="6011096" cy="7870125"/>
+                    </a:xfrm>
+                    <a:prstGeom prst="rect">
+                      <a:avLst/>
+                    </a:prstGeom>
+                  </pic:spPr>
+                </pic:pic>
+              </a:graphicData>
+            </a:graphic>
+          </wp:inline>
+        </w:drawing>
+      </w:r>
+    </w:p>
+    <w:p>
+      <w:pPr>
+        <w:rPr>
+          <w:sz w:val="28"/>
+          <w:szCs w:val="28"/>
+        </w:rPr>
+      </w:pPr>
+    </w:p>
+    <w:p>
+      <w:pPr>
+        <w:pStyle w:val="Ttulo1"/>
+      </w:pPr>
+    </w:p>
+    <w:p>
+      <w:pPr>
+        <w:pStyle w:val="Ttulo1"/>
+      </w:pPr>
+      <w:bookmarkStart w:id="6" w:name="_Toc101704625"/>
+      <w:r>
+        <w:t xml:space="preserve">Modelo </w:t>
+      </w:r>
+      <w:r>
+        <w:t>Conceptual Base de Datos</w:t>
+      </w:r>
+      <w:r>
+        <w:t>:</w:t>
+      </w:r>
+      <w:bookmarkEnd w:id="6"/>
+    </w:p>
+    <w:p>
+      <w:pPr>
+        <w:rPr>
+          <w:noProof/>
+          <w:sz w:val="28"/>
+          <w:szCs w:val="28"/>
+        </w:rPr>
+      </w:pPr>
+      <w:r>
+        <w:rPr>
+          <w:noProof/>
+          <w:sz w:val="28"/>
+          <w:szCs w:val="28"/>
+        </w:rPr>
+        <w:drawing>
+          <wp:inline distT="0" distB="0" distL="0" distR="0" wp14:anchorId="01458558" wp14:editId="524424D8">
+            <wp:extent cx="5400040" cy="3797935"/>
+            <wp:effectExtent l="0" t="0" r="0" b="0"/>
+            <wp:docPr id="6" name="Imagen 6" descr="Diagrama&#10;&#10;Descripción generada automáticamente"/>
+            <wp:cNvGraphicFramePr>
+              <a:graphicFrameLocks xmlns:a="http://schemas.openxmlformats.org/drawingml/2006/main" noChangeAspect="1"/>
+            </wp:cNvGraphicFramePr>
+            <a:graphic xmlns:a="http://schemas.openxmlformats.org/drawingml/2006/main">
+              <a:graphicData uri="http://schemas.openxmlformats.org/drawingml/2006/picture">
+                <pic:pic xmlns:pic="http://schemas.openxmlformats.org/drawingml/2006/picture">
+                  <pic:nvPicPr>
+                    <pic:cNvPr id="6" name="Imagen 6" descr="Diagrama&#10;&#10;Descripción generada automáticamente"/>
+                    <pic:cNvPicPr/>
+                  </pic:nvPicPr>
+                  <pic:blipFill>
+                    <a:blip r:embed="rId13">
+                      <a:extLst>
+                        <a:ext uri="{28A0092B-C50C-407E-A947-70E740481C1C}">
+                          <a14:useLocalDpi xmlns:a14="http://schemas.microsoft.com/office/drawing/2010/main" val="0"/>
+                        </a:ext>
+                      </a:extLst>
+                    </a:blip>
+                    <a:stretch>
+                      <a:fillRect/>
+                    </a:stretch>
+                  </pic:blipFill>
+                  <pic:spPr>
+                    <a:xfrm>
+                      <a:off x="0" y="0"/>
+                      <a:ext cx="5400040" cy="3797935"/>
+                    </a:xfrm>
+                    <a:prstGeom prst="rect">
+                      <a:avLst/>
+                    </a:prstGeom>
+                  </pic:spPr>
+                </pic:pic>
+              </a:graphicData>
+            </a:graphic>
+          </wp:inline>
+        </w:drawing>
+      </w:r>
+    </w:p>
+    <w:p>
+      <w:pPr>
+        <w:rPr>
+          <w:noProof/>
+          <w:sz w:val="28"/>
+          <w:szCs w:val="28"/>
+        </w:rPr>
+      </w:pPr>
+    </w:p>
+    <w:p>
+      <w:pPr>
+        <w:tabs>
+          <w:tab w:val="left" w:pos="1560"/>
+        </w:tabs>
+        <w:rPr>
+          <w:sz w:val="28"/>
+          <w:szCs w:val="28"/>
+        </w:rPr>
+      </w:pPr>
+      <w:r>
+        <w:rPr>
+          <w:noProof/>
+          <w:sz w:val="28"/>
+          <w:szCs w:val="28"/>
+        </w:rPr>
+        <w:drawing>
+          <wp:inline distT="0" distB="0" distL="0" distR="0" wp14:anchorId="7BBA5BA6" wp14:editId="7B59F98F">
+            <wp:extent cx="5400040" cy="3577590"/>
+            <wp:effectExtent l="0" t="0" r="0" b="3810"/>
+            <wp:docPr id="7" name="Imagen 7" descr="Interfaz de usuario gráfica, Aplicación&#10;&#10;Descripción generada automáticamente"/>
+            <wp:cNvGraphicFramePr>
+              <a:graphicFrameLocks xmlns:a="http://schemas.openxmlformats.org/drawingml/2006/main" noChangeAspect="1"/>
+            </wp:cNvGraphicFramePr>
+            <a:graphic xmlns:a="http://schemas.openxmlformats.org/drawingml/2006/main">
+              <a:graphicData uri="http://schemas.openxmlformats.org/drawingml/2006/picture">
+                <pic:pic xmlns:pic="http://schemas.openxmlformats.org/drawingml/2006/picture">
+                  <pic:nvPicPr>
+                    <pic:cNvPr id="7" name="Imagen 7" descr="Interfaz de usuario gráfica, Aplicación&#10;&#10;Descripción generada automáticamente"/>
+                    <pic:cNvPicPr/>
+                  </pic:nvPicPr>
+                  <pic:blipFill>
+                    <a:blip r:embed="rId14">
+                      <a:extLst>
+                        <a:ext uri="{28A0092B-C50C-407E-A947-70E740481C1C}">
+                          <a14:useLocalDpi xmlns:a14="http://schemas.microsoft.com/office/drawing/2010/main" val="0"/>
+                        </a:ext>
+                      </a:extLst>
+                    </a:blip>
+                    <a:stretch>
+                      <a:fillRect/>
+                    </a:stretch>
+                  </pic:blipFill>
+                  <pic:spPr>
+                    <a:xfrm>
+                      <a:off x="0" y="0"/>
+                      <a:ext cx="5400040" cy="3577590"/>
+                    </a:xfrm>
+                    <a:prstGeom prst="rect">
+                      <a:avLst/>
+                    </a:prstGeom>
+                  </pic:spPr>
+                </pic:pic>
+              </a:graphicData>
+            </a:graphic>
+          </wp:inline>
+        </w:drawing>
+      </w:r>
     </w:p>
     <w:sectPr>
-      <w:headerReference w:type="default" r:id="rId9"/>
-      <w:footerReference w:type="default" r:id="rId10"/>
+      <w:headerReference w:type="default" r:id="rId15"/>
+      <w:footerReference w:type="default" r:id="rId16"/>
       <w:pgSz w:w="11906" w:h="16838"/>
       <w:pgMar w:top="1417" w:right="1701" w:bottom="1417" w:left="1701" w:header="708" w:footer="708" w:gutter="0"/>
       <w:cols w:space="708"/>
@@ -4919,6 +5768,30 @@
       <w:u w:val="single"/>
     </w:rPr>
   </w:style>
+  <w:style w:type="character" w:styleId="Mencinsinresolver">
+    <w:name w:val="Unresolved Mention"/>
+    <w:basedOn w:val="Fuentedeprrafopredeter"/>
+    <w:uiPriority w:val="99"/>
+    <w:semiHidden/>
+    <w:unhideWhenUsed/>
+    <w:rsid w:val="00847995"/>
+    <w:rPr>
+      <w:color w:val="605E5C"/>
+      <w:shd w:val="clear" w:color="auto" w:fill="E1DFDD"/>
+    </w:rPr>
+  </w:style>
+  <w:style w:type="character" w:styleId="Hipervnculovisitado">
+    <w:name w:val="FollowedHyperlink"/>
+    <w:basedOn w:val="Fuentedeprrafopredeter"/>
+    <w:uiPriority w:val="99"/>
+    <w:semiHidden/>
+    <w:unhideWhenUsed/>
+    <w:rsid w:val="00847995"/>
+    <w:rPr>
+      <w:color w:val="954F72" w:themeColor="followedHyperlink"/>
+      <w:u w:val="single"/>
+    </w:rPr>
+  </w:style>
 </w:styles>
 </file>
 

</xml_diff>